<commit_message>
More progress on mixing
</commit_message>
<xml_diff>
--- a/posts/mixing/reference-doc.docx
+++ b/posts/mixing/reference-doc.docx
@@ -66,6 +66,7 @@
       <w:r>
         <w:t xml:space="preserve"> content begins here. This template is configured for submission to </w:t>
       </w:r>
+      <w:bookmarkStart w:id="1" w:name="_Hlk213942578"/>
       <w:r>
         <w:rPr>
           <w:i/>
@@ -76,6 +77,7 @@
       <w:r>
         <w:t>.</w:t>
       </w:r>
+      <w:bookmarkEnd w:id="1"/>
     </w:p>
     <w:p>
       <w:pPr>
@@ -84,7 +86,7 @@
           <w:rFonts w:cs="Times New Roman"/>
         </w:rPr>
       </w:pPr>
-      <w:bookmarkStart w:id="1" w:name="key-formatting-notes"/>
+      <w:bookmarkStart w:id="2" w:name="key-formatting-notes"/>
       <w:r>
         <w:rPr>
           <w:rFonts w:cs="Times New Roman"/>
@@ -171,8 +173,8 @@
           <w:rFonts w:cs="Times New Roman"/>
         </w:rPr>
       </w:pPr>
-      <w:bookmarkStart w:id="2" w:name="citations"/>
-      <w:bookmarkEnd w:id="1"/>
+      <w:bookmarkStart w:id="3" w:name="citations"/>
+      <w:bookmarkEnd w:id="2"/>
       <w:r>
         <w:rPr>
           <w:rFonts w:cs="Times New Roman"/>
@@ -289,8 +291,8 @@
           <w:rFonts w:cs="Times New Roman"/>
         </w:rPr>
       </w:pPr>
-      <w:bookmarkStart w:id="3" w:name="footnotes"/>
-      <w:bookmarkEnd w:id="2"/>
+      <w:bookmarkStart w:id="4" w:name="footnotes"/>
+      <w:bookmarkEnd w:id="3"/>
       <w:r>
         <w:rPr>
           <w:rFonts w:cs="Times New Roman"/>
@@ -327,9 +329,9 @@
           <w:rFonts w:cs="Times New Roman"/>
         </w:rPr>
       </w:pPr>
-      <w:bookmarkStart w:id="4" w:name="conclusion"/>
+      <w:bookmarkStart w:id="5" w:name="conclusion"/>
       <w:bookmarkEnd w:id="0"/>
-      <w:bookmarkEnd w:id="3"/>
+      <w:bookmarkEnd w:id="4"/>
       <w:r>
         <w:rPr>
           <w:rFonts w:cs="Times New Roman"/>
@@ -353,29 +355,227 @@
     </w:p>
     <w:p>
       <w:pPr>
-        <w:pStyle w:val="Heading1"/>
-        <w:rPr>
-          <w:rFonts w:cs="Times New Roman"/>
-        </w:rPr>
-      </w:pPr>
-      <w:bookmarkStart w:id="5" w:name="references"/>
-      <w:bookmarkEnd w:id="4"/>
-      <w:r>
-        <w:rPr>
-          <w:rFonts w:cs="Times New Roman"/>
-        </w:rPr>
-        <w:t>References</w:t>
-      </w:r>
+        <w:pStyle w:val="Equation"/>
+      </w:pPr>
+      <m:oMathPara>
+        <m:oMathParaPr>
+          <m:jc m:val="center"/>
+        </m:oMathParaPr>
+        <m:oMath>
+          <m:f>
+            <m:fPr>
+              <m:ctrlPr>
+                <w:rPr>
+                  <w:rFonts w:ascii="Cambria Math" w:hAnsi="Cambria Math"/>
+                </w:rPr>
+              </m:ctrlPr>
+            </m:fPr>
+            <m:num>
+              <m:d>
+                <m:dPr>
+                  <m:ctrlPr>
+                    <w:rPr>
+                      <w:rFonts w:ascii="Cambria Math" w:hAnsi="Cambria Math"/>
+                    </w:rPr>
+                  </m:ctrlPr>
+                </m:dPr>
+                <m:e>
+                  <m:f>
+                    <m:fPr>
+                      <m:type m:val="noBar"/>
+                      <m:ctrlPr>
+                        <w:rPr>
+                          <w:rFonts w:ascii="Cambria Math" w:hAnsi="Cambria Math"/>
+                        </w:rPr>
+                      </m:ctrlPr>
+                    </m:fPr>
+                    <m:num>
+                      <m:r>
+                        <w:rPr>
+                          <w:rFonts w:ascii="Cambria Math" w:hAnsi="Cambria Math"/>
+                        </w:rPr>
+                        <m:t>w</m:t>
+                      </m:r>
+                    </m:num>
+                    <m:den>
+                      <m:r>
+                        <w:rPr>
+                          <w:rFonts w:ascii="Cambria Math" w:hAnsi="Cambria Math"/>
+                        </w:rPr>
+                        <m:t>x</m:t>
+                      </m:r>
+                    </m:den>
+                  </m:f>
+                </m:e>
+              </m:d>
+              <m:d>
+                <m:dPr>
+                  <m:ctrlPr>
+                    <w:rPr>
+                      <w:rFonts w:ascii="Cambria Math" w:hAnsi="Cambria Math"/>
+                    </w:rPr>
+                  </m:ctrlPr>
+                </m:dPr>
+                <m:e>
+                  <m:f>
+                    <m:fPr>
+                      <m:type m:val="noBar"/>
+                      <m:ctrlPr>
+                        <w:rPr>
+                          <w:rFonts w:ascii="Cambria Math" w:hAnsi="Cambria Math"/>
+                        </w:rPr>
+                      </m:ctrlPr>
+                    </m:fPr>
+                    <m:num>
+                      <m:r>
+                        <w:rPr>
+                          <w:rFonts w:ascii="Cambria Math" w:hAnsi="Cambria Math"/>
+                        </w:rPr>
+                        <m:t>b</m:t>
+                      </m:r>
+                    </m:num>
+                    <m:den>
+                      <m:r>
+                        <w:rPr>
+                          <w:rFonts w:ascii="Cambria Math" w:hAnsi="Cambria Math"/>
+                        </w:rPr>
+                        <m:t>t-x</m:t>
+                      </m:r>
+                    </m:den>
+                  </m:f>
+                </m:e>
+              </m:d>
+            </m:num>
+            <m:den>
+              <m:d>
+                <m:dPr>
+                  <m:ctrlPr>
+                    <w:rPr>
+                      <w:rFonts w:ascii="Cambria Math" w:hAnsi="Cambria Math"/>
+                    </w:rPr>
+                  </m:ctrlPr>
+                </m:dPr>
+                <m:e>
+                  <m:f>
+                    <m:fPr>
+                      <m:type m:val="noBar"/>
+                      <m:ctrlPr>
+                        <w:rPr>
+                          <w:rFonts w:ascii="Cambria Math" w:hAnsi="Cambria Math"/>
+                        </w:rPr>
+                      </m:ctrlPr>
+                    </m:fPr>
+                    <m:num>
+                      <m:r>
+                        <w:rPr>
+                          <w:rFonts w:ascii="Cambria Math" w:hAnsi="Cambria Math"/>
+                        </w:rPr>
+                        <m:t>w+b</m:t>
+                      </m:r>
+                    </m:num>
+                    <m:den>
+                      <m:r>
+                        <w:rPr>
+                          <w:rFonts w:ascii="Cambria Math" w:hAnsi="Cambria Math"/>
+                        </w:rPr>
+                        <m:t>t</m:t>
+                      </m:r>
+                    </m:den>
+                  </m:f>
+                </m:e>
+              </m:d>
+            </m:den>
+          </m:f>
+        </m:oMath>
+      </m:oMathPara>
     </w:p>
     <w:p>
       <w:pPr>
+        <w:pStyle w:val="Compact"/>
+        <w:spacing w:after="0"/>
+        <w:jc w:val="center"/>
+      </w:pPr>
+      <w:r>
+        <w:rPr>
+          <w:noProof/>
+        </w:rPr>
+        <w:lastRenderedPageBreak/>
+        <w:drawing>
+          <wp:inline distT="0" distB="0" distL="0" distR="0" wp14:anchorId="74E53ED3" wp14:editId="40F1C55F">
+            <wp:extent cx="5943600" cy="4572000"/>
+            <wp:effectExtent l="0" t="0" r="0" b="0"/>
+            <wp:docPr id="27" name="Picture" descr="A graph of marbles removed between the expert inspection&#10;&#10;AI-generated content may be incorrect."/>
+            <wp:cNvGraphicFramePr/>
+            <a:graphic xmlns:a="http://schemas.openxmlformats.org/drawingml/2006/main">
+              <a:graphicData uri="http://schemas.openxmlformats.org/drawingml/2006/picture">
+                <pic:pic xmlns:pic="http://schemas.openxmlformats.org/drawingml/2006/picture">
+                  <pic:nvPicPr>
+                    <pic:cNvPr id="27" name="Picture" descr="A graph of marbles removed between the expert inspection&#10;&#10;AI-generated content may be incorrect."/>
+                    <pic:cNvPicPr>
+                      <a:picLocks noChangeAspect="1" noChangeArrowheads="1"/>
+                    </pic:cNvPicPr>
+                  </pic:nvPicPr>
+                  <pic:blipFill>
+                    <a:blip r:embed="rId7"/>
+                    <a:stretch>
+                      <a:fillRect/>
+                    </a:stretch>
+                  </pic:blipFill>
+                  <pic:spPr bwMode="auto">
+                    <a:xfrm>
+                      <a:off x="0" y="0"/>
+                      <a:ext cx="5943600" cy="4572000"/>
+                    </a:xfrm>
+                    <a:prstGeom prst="rect">
+                      <a:avLst/>
+                    </a:prstGeom>
+                    <a:noFill/>
+                    <a:ln w="9525">
+                      <a:noFill/>
+                      <a:headEnd/>
+                      <a:tailEnd/>
+                    </a:ln>
+                  </pic:spPr>
+                </pic:pic>
+              </a:graphicData>
+            </a:graphic>
+          </wp:inline>
+        </w:drawing>
+      </w:r>
+    </w:p>
+    <w:p>
+      <w:pPr>
+        <w:pStyle w:val="ImageCaption"/>
+      </w:pPr>
+      <w:r>
+        <w:t>Figure 1: The result of merging two somewhat connected opinions.</w:t>
+      </w:r>
+    </w:p>
+    <w:p>
+      <w:pPr>
+        <w:pStyle w:val="Heading1"/>
+        <w:rPr>
+          <w:rFonts w:cs="Times New Roman"/>
+        </w:rPr>
+      </w:pPr>
+      <w:bookmarkStart w:id="6" w:name="references"/>
+      <w:bookmarkEnd w:id="5"/>
+      <w:r>
+        <w:rPr>
+          <w:rFonts w:cs="Times New Roman"/>
+        </w:rPr>
+        <w:t>References</w:t>
+      </w:r>
+    </w:p>
+    <w:p>
+      <w:pPr>
         <w:pStyle w:val="Bibliography"/>
         <w:rPr>
           <w:rFonts w:cs="Times New Roman"/>
         </w:rPr>
       </w:pPr>
-      <w:bookmarkStart w:id="6" w:name="ref-brown2021"/>
-      <w:bookmarkStart w:id="7" w:name="refs"/>
+      <w:bookmarkStart w:id="7" w:name="ref-brown2021"/>
+      <w:bookmarkStart w:id="8" w:name="refs"/>
       <w:r>
         <w:rPr>
           <w:rFonts w:cs="Times New Roman"/>
@@ -388,13 +588,31 @@
           <w:i/>
           <w:iCs/>
         </w:rPr>
-        <w:t>Contemporary Epistemology</w:t>
-      </w:r>
-      <w:r>
-        <w:rPr>
-          <w:rFonts w:cs="Times New Roman"/>
-        </w:rPr>
-        <w:t>,edited by Robert Williams, 45–67. Cambridge: Cambridge University Press.</w:t>
+        <w:t xml:space="preserve">Contemporary </w:t>
+      </w:r>
+      <w:proofErr w:type="spellStart"/>
+      <w:proofErr w:type="gramStart"/>
+      <w:r>
+        <w:rPr>
+          <w:rFonts w:cs="Times New Roman"/>
+          <w:i/>
+          <w:iCs/>
+        </w:rPr>
+        <w:t>Epistemology</w:t>
+      </w:r>
+      <w:r>
+        <w:rPr>
+          <w:rFonts w:cs="Times New Roman"/>
+        </w:rPr>
+        <w:t>,edited</w:t>
+      </w:r>
+      <w:proofErr w:type="spellEnd"/>
+      <w:proofErr w:type="gramEnd"/>
+      <w:r>
+        <w:rPr>
+          <w:rFonts w:cs="Times New Roman"/>
+        </w:rPr>
+        <w:t xml:space="preserve"> by Robert Williams, 45–67. Cambridge: Cambridge University Press.</w:t>
       </w:r>
     </w:p>
     <w:p>
@@ -404,8 +622,8 @@
           <w:rFonts w:cs="Times New Roman"/>
         </w:rPr>
       </w:pPr>
-      <w:bookmarkStart w:id="8" w:name="ref-jones2019"/>
-      <w:bookmarkEnd w:id="6"/>
+      <w:bookmarkStart w:id="9" w:name="ref-jones2019"/>
+      <w:bookmarkEnd w:id="7"/>
       <w:r>
         <w:rPr>
           <w:rFonts w:cs="Times New Roman"/>
@@ -434,15 +652,15 @@
           <w:rFonts w:cs="Times New Roman"/>
         </w:rPr>
       </w:pPr>
-      <w:bookmarkStart w:id="9" w:name="ref-logosguidelines2025"/>
-      <w:bookmarkEnd w:id="8"/>
+      <w:bookmarkStart w:id="10" w:name="ref-logosguidelines2025"/>
+      <w:bookmarkEnd w:id="9"/>
       <w:r>
         <w:rPr>
           <w:rFonts w:cs="Times New Roman"/>
         </w:rPr>
         <w:t xml:space="preserve">Logos &amp; Episteme. 2025. “Notes to Contributors.” </w:t>
       </w:r>
-      <w:hyperlink r:id="rId7">
+      <w:hyperlink r:id="rId8">
         <w:r>
           <w:rPr>
             <w:rStyle w:val="Hyperlink"/>
@@ -465,12 +683,13 @@
           <w:rFonts w:cs="Times New Roman"/>
         </w:rPr>
       </w:pPr>
-      <w:bookmarkStart w:id="10" w:name="ref-smith2020"/>
-      <w:bookmarkEnd w:id="9"/>
-      <w:r>
-        <w:rPr>
-          <w:rFonts w:cs="Times New Roman"/>
-        </w:rPr>
+      <w:bookmarkStart w:id="11" w:name="ref-smith2020"/>
+      <w:bookmarkEnd w:id="10"/>
+      <w:r>
+        <w:rPr>
+          <w:rFonts w:cs="Times New Roman"/>
+        </w:rPr>
+        <w:lastRenderedPageBreak/>
         <w:t xml:space="preserve">Smith, John. 2020. “Epistemic Justification and Knowledge.” </w:t>
       </w:r>
       <w:r>
@@ -487,19 +706,19 @@
         </w:rPr>
         <w:t xml:space="preserve"> 11 (2): 123–145.</w:t>
       </w:r>
-      <w:bookmarkEnd w:id="5"/>
-      <w:bookmarkEnd w:id="7"/>
-      <w:bookmarkEnd w:id="10"/>
+      <w:bookmarkEnd w:id="6"/>
+      <w:bookmarkEnd w:id="8"/>
+      <w:bookmarkEnd w:id="11"/>
     </w:p>
     <w:sectPr>
-      <w:headerReference w:type="even" r:id="rId8"/>
-      <w:headerReference w:type="default" r:id="rId9"/>
-      <w:footerReference w:type="even" r:id="rId10"/>
-      <w:footerReference w:type="default" r:id="rId11"/>
-      <w:headerReference w:type="first" r:id="rId12"/>
-      <w:footerReference w:type="first" r:id="rId13"/>
+      <w:headerReference w:type="even" r:id="rId9"/>
+      <w:headerReference w:type="default" r:id="rId10"/>
+      <w:footerReference w:type="even" r:id="rId11"/>
+      <w:footerReference w:type="default" r:id="rId12"/>
+      <w:headerReference w:type="first" r:id="rId13"/>
+      <w:footerReference w:type="first" r:id="rId14"/>
       <w:pgSz w:w="12240" w:h="15840"/>
-      <w:pgMar w:top="2160" w:right="2016" w:bottom="1728" w:left="2016" w:header="720" w:footer="720" w:gutter="288"/>
+      <w:pgMar w:top="1440" w:right="1440" w:bottom="1440" w:left="1440" w:header="720" w:footer="720" w:gutter="0"/>
       <w:cols w:space="720"/>
       <w:titlePg/>
       <w:docGrid w:linePitch="326"/>
@@ -1827,9 +2046,9 @@
   <w:docDefaults>
     <w:rPrDefault>
       <w:rPr>
-        <w:rFonts w:asciiTheme="minorHAnsi" w:eastAsiaTheme="minorHAnsi" w:hAnsiTheme="minorHAnsi" w:cstheme="minorBidi"/>
+        <w:rFonts w:ascii="Times New Roman" w:eastAsiaTheme="minorHAnsi" w:hAnsi="Times New Roman" w:cs="Times New Roman (Body CS)"/>
         <w:sz w:val="24"/>
-        <w:szCs w:val="24"/>
+        <w:szCs w:val="22"/>
         <w:lang w:val="en-US" w:eastAsia="en-US" w:bidi="ar-SA"/>
       </w:rPr>
     </w:rPrDefault>
@@ -2172,20 +2391,17 @@
       <w:spacing w:after="0" w:line="480" w:lineRule="auto"/>
       <w:ind w:firstLine="720"/>
     </w:pPr>
-    <w:rPr>
-      <w:rFonts w:ascii="Times New Roman" w:hAnsi="Times New Roman" w:cs="Times New Roman (Body CS)"/>
-      <w:szCs w:val="22"/>
-    </w:rPr>
   </w:style>
   <w:style w:type="paragraph" w:styleId="Heading1">
     <w:name w:val="heading 1"/>
     <w:basedOn w:val="Normal"/>
     <w:next w:val="BodyText"/>
     <w:uiPriority w:val="9"/>
-    <w:rsid w:val="00566D52"/>
+    <w:rsid w:val="003760AC"/>
     <w:pPr>
       <w:keepNext/>
       <w:keepLines/>
+      <w:spacing w:before="240"/>
       <w:ind w:firstLine="0"/>
       <w:outlineLvl w:val="0"/>
     </w:pPr>
@@ -2194,7 +2410,6 @@
       <w:b/>
       <w:bCs/>
       <w:smallCaps/>
-      <w:color w:val="000000" w:themeColor="text1"/>
       <w:sz w:val="32"/>
       <w:szCs w:val="32"/>
     </w:rPr>
@@ -2378,7 +2593,11 @@
     <w:name w:val="Body Text"/>
     <w:basedOn w:val="Normal"/>
     <w:link w:val="BodyTextChar"/>
-    <w:rsid w:val="00A41841"/>
+    <w:rsid w:val="00D25C10"/>
+    <w:pPr>
+      <w:spacing w:before="120" w:after="120"/>
+      <w:contextualSpacing/>
+    </w:pPr>
   </w:style>
   <w:style w:type="paragraph" w:customStyle="1" w:styleId="FirstParagraph">
     <w:name w:val="First Paragraph"/>
@@ -2392,22 +2611,22 @@
   <w:style w:type="paragraph" w:customStyle="1" w:styleId="Compact">
     <w:name w:val="Compact"/>
     <w:basedOn w:val="BodyText"/>
-    <w:rsid w:val="004F7B53"/>
+    <w:rsid w:val="003C5BF6"/>
     <w:pPr>
       <w:keepNext/>
       <w:keepLines/>
-      <w:contextualSpacing/>
+      <w:ind w:firstLine="0"/>
     </w:pPr>
   </w:style>
   <w:style w:type="paragraph" w:styleId="Title">
     <w:name w:val="Title"/>
     <w:basedOn w:val="Normal"/>
     <w:next w:val="BodyText"/>
-    <w:rsid w:val="001257A5"/>
+    <w:rsid w:val="003760AC"/>
     <w:pPr>
       <w:keepNext/>
       <w:keepLines/>
-      <w:spacing w:before="480" w:after="240"/>
+      <w:spacing w:before="480" w:after="120" w:line="240" w:lineRule="auto"/>
       <w:ind w:firstLine="0"/>
       <w:jc w:val="center"/>
     </w:pPr>
@@ -2424,56 +2643,55 @@
     <w:name w:val="Subtitle"/>
     <w:basedOn w:val="Author"/>
     <w:next w:val="BodyText"/>
-    <w:rsid w:val="00EB2974"/>
-    <w:pPr>
-      <w:spacing w:before="240"/>
-    </w:pPr>
-    <w:rPr>
+    <w:rsid w:val="00257D3E"/>
+    <w:pPr>
+      <w:spacing w:before="0"/>
+      <w:jc w:val="center"/>
+    </w:pPr>
+    <w:rPr>
+      <w:b/>
+      <w:i/>
+      <w:sz w:val="32"/>
       <w:szCs w:val="30"/>
     </w:rPr>
   </w:style>
   <w:style w:type="paragraph" w:customStyle="1" w:styleId="Author">
     <w:name w:val="Author"/>
     <w:next w:val="BodyText"/>
-    <w:rsid w:val="00AB08AD"/>
+    <w:rsid w:val="003760AC"/>
     <w:pPr>
       <w:keepNext/>
       <w:keepLines/>
-    </w:pPr>
-    <w:rPr>
-      <w:rFonts w:ascii="Times New Roman" w:hAnsi="Times New Roman"/>
-      <w:b/>
+      <w:spacing w:before="240" w:after="0"/>
+    </w:pPr>
+    <w:rPr>
       <w:bCs/>
-      <w:sz w:val="36"/>
     </w:rPr>
   </w:style>
   <w:style w:type="paragraph" w:styleId="Date">
     <w:name w:val="Date"/>
     <w:basedOn w:val="Author"/>
     <w:next w:val="BodyText"/>
-    <w:rsid w:val="006C379F"/>
+    <w:rsid w:val="003760AC"/>
     <w:pPr>
       <w:spacing w:after="480"/>
     </w:pPr>
     <w:rPr>
-      <w:rFonts w:cs="Times New Roman (Body CS)"/>
-      <w:b w:val="0"/>
       <w:bCs w:val="0"/>
-      <w:sz w:val="24"/>
     </w:rPr>
   </w:style>
   <w:style w:type="paragraph" w:customStyle="1" w:styleId="Abstract">
     <w:name w:val="Abstract"/>
     <w:basedOn w:val="Normal"/>
     <w:next w:val="BodyText"/>
-    <w:rsid w:val="00FA3569"/>
+    <w:rsid w:val="003760AC"/>
     <w:pPr>
       <w:keepNext/>
       <w:keepLines/>
       <w:spacing w:before="300" w:after="300"/>
-    </w:pPr>
-    <w:rPr>
-      <w:sz w:val="20"/>
+      <w:ind w:left="288" w:right="288" w:firstLine="0"/>
+    </w:pPr>
+    <w:rPr>
       <w:szCs w:val="20"/>
     </w:rPr>
   </w:style>
@@ -2505,10 +2723,10 @@
     <w:basedOn w:val="Normal"/>
     <w:uiPriority w:val="9"/>
     <w:unhideWhenUsed/>
-    <w:rsid w:val="00402EBF"/>
-    <w:pPr>
-      <w:spacing w:line="360" w:lineRule="auto"/>
-      <w:ind w:left="288" w:hanging="288"/>
+    <w:rsid w:val="009935C8"/>
+    <w:pPr>
+      <w:spacing w:after="120" w:line="360" w:lineRule="auto"/>
+      <w:ind w:left="144" w:hanging="144"/>
     </w:pPr>
     <w:rPr>
       <w:sz w:val="22"/>
@@ -2574,15 +2792,19 @@
   <w:style w:type="paragraph" w:customStyle="1" w:styleId="ImageCaption">
     <w:name w:val="Image Caption"/>
     <w:basedOn w:val="Caption"/>
-    <w:rsid w:val="008E59FC"/>
+    <w:rsid w:val="002B09B1"/>
     <w:pPr>
       <w:keepNext/>
       <w:keepLines/>
+      <w:adjustRightInd w:val="0"/>
+      <w:spacing w:line="360" w:lineRule="auto"/>
+      <w:ind w:firstLine="0"/>
+      <w:contextualSpacing/>
       <w:jc w:val="center"/>
     </w:pPr>
     <w:rPr>
       <w:iCs/>
-      <w:sz w:val="18"/>
+      <w:sz w:val="22"/>
     </w:rPr>
   </w:style>
   <w:style w:type="paragraph" w:customStyle="1" w:styleId="Figure">
@@ -2662,12 +2884,7 @@
     <w:name w:val="Body Text Char"/>
     <w:basedOn w:val="DefaultParagraphFont"/>
     <w:link w:val="BodyText"/>
-    <w:rsid w:val="00A41841"/>
-    <w:rPr>
-      <w:rFonts w:ascii="EB Garamond" w:hAnsi="EB Garamond" w:cs="Times New Roman (Body CS)"/>
-      <w:sz w:val="22"/>
-      <w:szCs w:val="22"/>
-    </w:rPr>
+    <w:rsid w:val="00D25C10"/>
   </w:style>
   <w:style w:type="paragraph" w:styleId="Header">
     <w:name w:val="header"/>
@@ -3238,6 +3455,16 @@
       <w:sz w:val="20"/>
       <w:szCs w:val="22"/>
       <w:shd w:val="clear" w:color="auto" w:fill="F1F3F5"/>
+    </w:rPr>
+  </w:style>
+  <w:style w:type="paragraph" w:customStyle="1" w:styleId="Equation">
+    <w:name w:val="Equation"/>
+    <w:basedOn w:val="BodyText"/>
+    <w:next w:val="FirstParagraph"/>
+    <w:rsid w:val="00595B23"/>
+    <w:rPr>
+      <w:rFonts w:cs="Times New Roman"/>
+      <w:i/>
     </w:rPr>
   </w:style>
 </w:styles>

</xml_diff>